<commit_message>
Agregada lógica para extender los registros
</commit_message>
<xml_diff>
--- a/documentos/Primera Entrega ETL.docx
+++ b/documentos/Primera Entrega ETL.docx
@@ -192,7 +192,43 @@
           <w:b/>
           <w:bCs/>
         </w:rPr>
-        <w:t xml:space="preserve"> Customer Churn </w:t>
+        <w:t xml:space="preserve"> </w:t>
+      </w:r>
+      <w:proofErr w:type="spellStart"/>
+      <w:r>
+        <w:rPr>
+          <w:rFonts w:ascii="Arial" w:hAnsi="Arial" w:cs="Arial"/>
+          <w:b/>
+          <w:bCs/>
+        </w:rPr>
+        <w:t>Customer</w:t>
+      </w:r>
+      <w:proofErr w:type="spellEnd"/>
+      <w:r>
+        <w:rPr>
+          <w:rFonts w:ascii="Arial" w:hAnsi="Arial" w:cs="Arial"/>
+          <w:b/>
+          <w:bCs/>
+        </w:rPr>
+        <w:t xml:space="preserve"> </w:t>
+      </w:r>
+      <w:proofErr w:type="spellStart"/>
+      <w:r>
+        <w:rPr>
+          <w:rFonts w:ascii="Arial" w:hAnsi="Arial" w:cs="Arial"/>
+          <w:b/>
+          <w:bCs/>
+        </w:rPr>
+        <w:t>Churn</w:t>
+      </w:r>
+      <w:proofErr w:type="spellEnd"/>
+      <w:r>
+        <w:rPr>
+          <w:rFonts w:ascii="Arial" w:hAnsi="Arial" w:cs="Arial"/>
+          <w:b/>
+          <w:bCs/>
+        </w:rPr>
+        <w:t xml:space="preserve"> </w:t>
       </w:r>
       <w:proofErr w:type="spellStart"/>
       <w:r>
@@ -1432,8 +1468,36 @@
           <w:i/>
           <w:iCs/>
         </w:rPr>
-        <w:t xml:space="preserve"> Customer Churn</w:t>
-      </w:r>
+        <w:t xml:space="preserve"> </w:t>
+      </w:r>
+      <w:proofErr w:type="spellStart"/>
+      <w:r>
+        <w:rPr>
+          <w:rFonts w:ascii="Arial" w:hAnsi="Arial" w:cs="Arial"/>
+          <w:i/>
+          <w:iCs/>
+        </w:rPr>
+        <w:t>Customer</w:t>
+      </w:r>
+      <w:proofErr w:type="spellEnd"/>
+      <w:r>
+        <w:rPr>
+          <w:rFonts w:ascii="Arial" w:hAnsi="Arial" w:cs="Arial"/>
+          <w:i/>
+          <w:iCs/>
+        </w:rPr>
+        <w:t xml:space="preserve"> </w:t>
+      </w:r>
+      <w:proofErr w:type="spellStart"/>
+      <w:r>
+        <w:rPr>
+          <w:rFonts w:ascii="Arial" w:hAnsi="Arial" w:cs="Arial"/>
+          <w:i/>
+          <w:iCs/>
+        </w:rPr>
+        <w:t>Churn</w:t>
+      </w:r>
+      <w:proofErr w:type="spellEnd"/>
       <w:r>
         <w:rPr>
           <w:rFonts w:ascii="Arial" w:hAnsi="Arial" w:cs="Arial"/>
@@ -1550,31 +1614,21 @@
         </w:numPr>
         <w:rPr>
           <w:rFonts w:ascii="Arial" w:hAnsi="Arial" w:cs="Arial"/>
-          <w:b/>
-          <w:bCs/>
-        </w:rPr>
-      </w:pPr>
-      <w:r>
-        <w:rPr>
-          <w:rFonts w:ascii="Arial" w:hAnsi="Arial" w:cs="Arial"/>
-          <w:b/>
-          <w:bCs/>
-        </w:rPr>
-        <w:t>Almacenamiento en MySQL</w:t>
-      </w:r>
-    </w:p>
-    <w:p>
-      <w:pPr>
-        <w:pStyle w:val="Prrafodelista"/>
-        <w:rPr>
-          <w:rFonts w:ascii="Arial" w:hAnsi="Arial" w:cs="Arial"/>
-        </w:rPr>
-      </w:pPr>
-      <w:r>
-        <w:rPr>
-          <w:rFonts w:ascii="Arial" w:hAnsi="Arial" w:cs="Arial"/>
-        </w:rPr>
-        <w:t xml:space="preserve">Para facilitar su acceso y procesamiento posterior, los datos fueron almacenados en una base de datos MySQL. Se creó una estructura de tabla acorde a las características del </w:t>
+        </w:rPr>
+      </w:pPr>
+      <w:r>
+        <w:rPr>
+          <w:rFonts w:ascii="Arial" w:hAnsi="Arial" w:cs="Arial"/>
+          <w:b/>
+          <w:bCs/>
+        </w:rPr>
+        <w:t>Completar registros</w:t>
+      </w:r>
+      <w:r>
+        <w:rPr>
+          <w:rFonts w:ascii="Arial" w:hAnsi="Arial" w:cs="Arial"/>
+        </w:rPr>
+        <w:t xml:space="preserve">: Debido a que el </w:t>
       </w:r>
       <w:proofErr w:type="spellStart"/>
       <w:r>
@@ -1588,7 +1642,25 @@
         <w:rPr>
           <w:rFonts w:ascii="Arial" w:hAnsi="Arial" w:cs="Arial"/>
         </w:rPr>
-        <w:t>, asegurando que cada columna tuviera un tipo de dato apropiado. Luego, se insertaron los registros extraídos, verificando que la carga se realizara correctamente.</w:t>
+        <w:t xml:space="preserve"> tiene menos registros que los solicitados se completo con datos aleatorios generados, se garantizo que se mantengan los </w:t>
+      </w:r>
+      <w:proofErr w:type="spellStart"/>
+      <w:r>
+        <w:rPr>
+          <w:rFonts w:ascii="Arial" w:hAnsi="Arial" w:cs="Arial"/>
+          <w:b/>
+          <w:bCs/>
+        </w:rPr>
+        <w:t>CustomerID</w:t>
+      </w:r>
+      <w:proofErr w:type="spellEnd"/>
+      <w:r>
+        <w:rPr>
+          <w:rFonts w:ascii="Arial" w:hAnsi="Arial" w:cs="Arial"/>
+          <w:b/>
+          <w:bCs/>
+        </w:rPr>
+        <w:t xml:space="preserve"> diferentes para cada registro</w:t>
       </w:r>
     </w:p>
     <w:p>
@@ -1610,6 +1682,56 @@
           <w:b/>
           <w:bCs/>
         </w:rPr>
+        <w:t>Almacenamiento en MySQL</w:t>
+      </w:r>
+    </w:p>
+    <w:p>
+      <w:pPr>
+        <w:pStyle w:val="Prrafodelista"/>
+        <w:rPr>
+          <w:rFonts w:ascii="Arial" w:hAnsi="Arial" w:cs="Arial"/>
+        </w:rPr>
+      </w:pPr>
+      <w:r>
+        <w:rPr>
+          <w:rFonts w:ascii="Arial" w:hAnsi="Arial" w:cs="Arial"/>
+        </w:rPr>
+        <w:t xml:space="preserve">Para facilitar su acceso y procesamiento posterior, los datos fueron almacenados en una base de datos MySQL. Se creó una estructura de tabla acorde a las características del </w:t>
+      </w:r>
+      <w:proofErr w:type="spellStart"/>
+      <w:r>
+        <w:rPr>
+          <w:rFonts w:ascii="Arial" w:hAnsi="Arial" w:cs="Arial"/>
+        </w:rPr>
+        <w:t>dataset</w:t>
+      </w:r>
+      <w:proofErr w:type="spellEnd"/>
+      <w:r>
+        <w:rPr>
+          <w:rFonts w:ascii="Arial" w:hAnsi="Arial" w:cs="Arial"/>
+        </w:rPr>
+        <w:t>, asegurando que cada columna tuviera un tipo de dato apropiado. Luego, se insertaron los registros extraídos, verificando que la carga se realizara correctamente.</w:t>
+      </w:r>
+    </w:p>
+    <w:p>
+      <w:pPr>
+        <w:pStyle w:val="Prrafodelista"/>
+        <w:numPr>
+          <w:ilvl w:val="0"/>
+          <w:numId w:val="22"/>
+        </w:numPr>
+        <w:rPr>
+          <w:rFonts w:ascii="Arial" w:hAnsi="Arial" w:cs="Arial"/>
+          <w:b/>
+          <w:bCs/>
+        </w:rPr>
+      </w:pPr>
+      <w:r>
+        <w:rPr>
+          <w:rFonts w:ascii="Arial" w:hAnsi="Arial" w:cs="Arial"/>
+          <w:b/>
+          <w:bCs/>
+        </w:rPr>
         <w:t>Validación Final</w:t>
       </w:r>
     </w:p>
@@ -1787,6 +1909,7 @@
           <w:b/>
           <w:bCs/>
         </w:rPr>
+        <w:lastRenderedPageBreak/>
         <w:t>3</w:t>
       </w:r>
       <w:r>
@@ -1821,7 +1944,6 @@
           <w:b/>
           <w:bCs/>
         </w:rPr>
-        <w:lastRenderedPageBreak/>
         <w:t xml:space="preserve">Convertir variables como </w:t>
       </w:r>
       <w:proofErr w:type="spellStart"/>
@@ -2504,6 +2626,7 @@
           <w:rFonts w:ascii="Arial" w:hAnsi="Arial" w:cs="Arial"/>
           <w:b/>
           <w:bCs/>
+          <w:noProof/>
         </w:rPr>
         <w:lastRenderedPageBreak/>
         <w:drawing>
@@ -2625,6 +2748,7 @@
           <w:rFonts w:ascii="Arial" w:hAnsi="Arial" w:cs="Arial"/>
           <w:b/>
           <w:bCs/>
+          <w:noProof/>
         </w:rPr>
         <w:drawing>
           <wp:inline distT="0" distB="0" distL="0" distR="0" wp14:anchorId="576B8813" wp14:editId="15E1C721">
@@ -2676,6 +2800,7 @@
           <w:rFonts w:ascii="Arial" w:hAnsi="Arial" w:cs="Arial"/>
           <w:b/>
           <w:bCs/>
+          <w:noProof/>
         </w:rPr>
         <w:drawing>
           <wp:inline distT="0" distB="0" distL="0" distR="0" wp14:anchorId="6539930F" wp14:editId="25470AE4">
@@ -2727,6 +2852,7 @@
           <w:rFonts w:ascii="Arial" w:hAnsi="Arial" w:cs="Arial"/>
           <w:b/>
           <w:bCs/>
+          <w:noProof/>
         </w:rPr>
         <w:lastRenderedPageBreak/>
         <w:drawing>
@@ -2781,7 +2907,7 @@
           <w:bCs/>
         </w:rPr>
         <w:pict w14:anchorId="3AA52455">
-          <v:rect id="_x0000_i1057" style="width:0;height:1.5pt" o:hralign="center" o:hrstd="t" o:hr="t" fillcolor="#a0a0a0" stroked="f"/>
+          <v:rect id="_x0000_i1029" style="width:0;height:1.5pt" o:hralign="center" o:hrstd="t" o:hr="t" fillcolor="#a0a0a0" stroked="f"/>
         </w:pict>
       </w:r>
     </w:p>
@@ -2821,6 +2947,7 @@
       <w:r>
         <w:rPr>
           <w:rFonts w:ascii="Arial" w:hAnsi="Arial" w:cs="Arial"/>
+          <w:noProof/>
         </w:rPr>
         <w:drawing>
           <wp:anchor distT="0" distB="0" distL="114300" distR="114300" simplePos="0" relativeHeight="251659264" behindDoc="0" locked="0" layoutInCell="1" allowOverlap="1" wp14:anchorId="4B69913E" wp14:editId="6A0E2D44">
@@ -2914,6 +3041,7 @@
       <w:r>
         <w:rPr>
           <w:rFonts w:ascii="Arial" w:hAnsi="Arial" w:cs="Arial"/>
+          <w:noProof/>
         </w:rPr>
         <w:drawing>
           <wp:anchor distT="0" distB="0" distL="114300" distR="114300" simplePos="0" relativeHeight="251658240" behindDoc="0" locked="0" layoutInCell="1" allowOverlap="1" wp14:anchorId="11E73D0E" wp14:editId="1071CEE9">
@@ -2983,15 +3111,26 @@
           <w:bCs/>
         </w:rPr>
       </w:pPr>
-      <w:r>
-        <w:rPr>
-          <w:rFonts w:ascii="Arial" w:hAnsi="Arial" w:cs="Arial"/>
+    </w:p>
+    <w:p>
+      <w:pPr>
+        <w:rPr>
+          <w:rFonts w:ascii="Arial" w:hAnsi="Arial" w:cs="Arial"/>
+          <w:b/>
+          <w:bCs/>
+        </w:rPr>
+      </w:pPr>
+      <w:r>
+        <w:rPr>
+          <w:rFonts w:ascii="Arial" w:hAnsi="Arial" w:cs="Arial"/>
+          <w:b/>
+          <w:bCs/>
         </w:rPr>
         <w:drawing>
-          <wp:inline distT="0" distB="0" distL="0" distR="0" wp14:anchorId="15FFF97E" wp14:editId="51DDD50B">
-            <wp:extent cx="5349240" cy="2598358"/>
-            <wp:effectExtent l="0" t="0" r="3810" b="0"/>
-            <wp:docPr id="688242121" name="Imagen 1"/>
+          <wp:inline distT="0" distB="0" distL="0" distR="0" wp14:anchorId="664FD7C8" wp14:editId="21DE549C">
+            <wp:extent cx="5612130" cy="1399540"/>
+            <wp:effectExtent l="0" t="0" r="7620" b="0"/>
+            <wp:docPr id="1773640967" name="Imagen 1"/>
             <wp:cNvGraphicFramePr>
               <a:graphicFrameLocks xmlns:a="http://schemas.openxmlformats.org/drawingml/2006/main" noChangeAspect="1"/>
             </wp:cNvGraphicFramePr>
@@ -2999,7 +3138,7 @@
               <a:graphicData uri="http://schemas.openxmlformats.org/drawingml/2006/picture">
                 <pic:pic xmlns:pic="http://schemas.openxmlformats.org/drawingml/2006/picture">
                   <pic:nvPicPr>
-                    <pic:cNvPr id="688242121" name=""/>
+                    <pic:cNvPr id="1773640967" name=""/>
                     <pic:cNvPicPr/>
                   </pic:nvPicPr>
                   <pic:blipFill>
@@ -3011,7 +3150,7 @@
                   <pic:spPr>
                     <a:xfrm>
                       <a:off x="0" y="0"/>
-                      <a:ext cx="5353041" cy="2600204"/>
+                      <a:ext cx="5612130" cy="1399540"/>
                     </a:xfrm>
                     <a:prstGeom prst="rect">
                       <a:avLst/>
@@ -3035,13 +3174,53 @@
       <w:r>
         <w:rPr>
           <w:rFonts w:ascii="Arial" w:hAnsi="Arial" w:cs="Arial"/>
+          <w:b/>
+          <w:bCs/>
+        </w:rPr>
+        <w:br w:type="page"/>
+      </w:r>
+    </w:p>
+    <w:p>
+      <w:pPr>
+        <w:numPr>
+          <w:ilvl w:val="0"/>
+          <w:numId w:val="8"/>
+        </w:numPr>
+        <w:rPr>
+          <w:rFonts w:ascii="Arial" w:hAnsi="Arial" w:cs="Arial"/>
+          <w:b/>
+          <w:bCs/>
+        </w:rPr>
+      </w:pPr>
+      <w:r>
+        <w:rPr>
+          <w:rFonts w:ascii="Arial" w:hAnsi="Arial" w:cs="Arial"/>
+          <w:b/>
+          <w:bCs/>
         </w:rPr>
         <w:lastRenderedPageBreak/>
+        <w:t>Respuesta en Terminal: Cadena de respuestas de la terminal a lo largo del proceso de extracción para validar el funcionamiento de la lógica.</w:t>
+      </w:r>
+    </w:p>
+    <w:p>
+      <w:pPr>
+        <w:rPr>
+          <w:rFonts w:ascii="Arial" w:hAnsi="Arial" w:cs="Arial"/>
+          <w:b/>
+          <w:bCs/>
+        </w:rPr>
+      </w:pPr>
+      <w:r>
+        <w:rPr>
+          <w:rFonts w:ascii="Arial" w:hAnsi="Arial" w:cs="Arial"/>
+          <w:b/>
+          <w:bCs/>
+        </w:rPr>
         <w:drawing>
-          <wp:inline distT="0" distB="0" distL="0" distR="0" wp14:anchorId="1A335539" wp14:editId="0B89C8DF">
-            <wp:extent cx="4316444" cy="1455420"/>
-            <wp:effectExtent l="0" t="0" r="8255" b="0"/>
-            <wp:docPr id="1962388506" name="Imagen 1"/>
+          <wp:inline distT="0" distB="0" distL="0" distR="0" wp14:anchorId="6EA7999E" wp14:editId="397D73F6">
+            <wp:extent cx="5612130" cy="3606165"/>
+            <wp:effectExtent l="0" t="0" r="7620" b="0"/>
+            <wp:docPr id="84245002" name="Imagen 1"/>
             <wp:cNvGraphicFramePr>
               <a:graphicFrameLocks xmlns:a="http://schemas.openxmlformats.org/drawingml/2006/main" noChangeAspect="1"/>
             </wp:cNvGraphicFramePr>
@@ -3049,7 +3228,7 @@
               <a:graphicData uri="http://schemas.openxmlformats.org/drawingml/2006/picture">
                 <pic:pic xmlns:pic="http://schemas.openxmlformats.org/drawingml/2006/picture">
                   <pic:nvPicPr>
-                    <pic:cNvPr id="1962388506" name=""/>
+                    <pic:cNvPr id="84245002" name=""/>
                     <pic:cNvPicPr/>
                   </pic:nvPicPr>
                   <pic:blipFill>
@@ -3061,79 +3240,7 @@
                   <pic:spPr>
                     <a:xfrm>
                       <a:off x="0" y="0"/>
-                      <a:ext cx="4340295" cy="1463462"/>
-                    </a:xfrm>
-                    <a:prstGeom prst="rect">
-                      <a:avLst/>
-                    </a:prstGeom>
-                  </pic:spPr>
-                </pic:pic>
-              </a:graphicData>
-            </a:graphic>
-          </wp:inline>
-        </w:drawing>
-      </w:r>
-    </w:p>
-    <w:p>
-      <w:pPr>
-        <w:numPr>
-          <w:ilvl w:val="0"/>
-          <w:numId w:val="8"/>
-        </w:numPr>
-        <w:rPr>
-          <w:rFonts w:ascii="Arial" w:hAnsi="Arial" w:cs="Arial"/>
-          <w:b/>
-          <w:bCs/>
-        </w:rPr>
-      </w:pPr>
-      <w:r>
-        <w:rPr>
-          <w:rFonts w:ascii="Arial" w:hAnsi="Arial" w:cs="Arial"/>
-          <w:b/>
-          <w:bCs/>
-        </w:rPr>
-        <w:t>Respuesta en Terminal: Cadena de respuestas de la terminal a lo largo del proceso de extracción para validar el funcionamiento de la lógica.</w:t>
-      </w:r>
-    </w:p>
-    <w:p>
-      <w:pPr>
-        <w:rPr>
-          <w:rFonts w:ascii="Arial" w:hAnsi="Arial" w:cs="Arial"/>
-          <w:b/>
-          <w:bCs/>
-        </w:rPr>
-      </w:pPr>
-      <w:r>
-        <w:rPr>
-          <w:rFonts w:ascii="Arial" w:hAnsi="Arial" w:cs="Arial"/>
-          <w:b/>
-          <w:bCs/>
-        </w:rPr>
-        <w:drawing>
-          <wp:inline distT="0" distB="0" distL="0" distR="0" wp14:anchorId="1DBA197C" wp14:editId="376DB804">
-            <wp:extent cx="5612130" cy="3124200"/>
-            <wp:effectExtent l="0" t="0" r="7620" b="0"/>
-            <wp:docPr id="1236261035" name="Imagen 1"/>
-            <wp:cNvGraphicFramePr>
-              <a:graphicFrameLocks xmlns:a="http://schemas.openxmlformats.org/drawingml/2006/main" noChangeAspect="1"/>
-            </wp:cNvGraphicFramePr>
-            <a:graphic xmlns:a="http://schemas.openxmlformats.org/drawingml/2006/main">
-              <a:graphicData uri="http://schemas.openxmlformats.org/drawingml/2006/picture">
-                <pic:pic xmlns:pic="http://schemas.openxmlformats.org/drawingml/2006/picture">
-                  <pic:nvPicPr>
-                    <pic:cNvPr id="1236261035" name=""/>
-                    <pic:cNvPicPr/>
-                  </pic:nvPicPr>
-                  <pic:blipFill>
-                    <a:blip r:embed="rId17"/>
-                    <a:stretch>
-                      <a:fillRect/>
-                    </a:stretch>
-                  </pic:blipFill>
-                  <pic:spPr>
-                    <a:xfrm>
-                      <a:off x="0" y="0"/>
-                      <a:ext cx="5612130" cy="3124200"/>
+                      <a:ext cx="5612130" cy="3606165"/>
                     </a:xfrm>
                     <a:prstGeom prst="rect">
                       <a:avLst/>
@@ -3278,7 +3385,7 @@
   <w:abstractNum w:abstractNumId="1" w15:restartNumberingAfterBreak="0">
     <w:nsid w:val="15714F80"/>
     <w:multiLevelType w:val="hybridMultilevel"/>
-    <w:tmpl w:val="38CC61D8"/>
+    <w:tmpl w:val="8C9CB8C8"/>
     <w:lvl w:ilvl="0" w:tplc="240A0001">
       <w:start w:val="1"/>
       <w:numFmt w:val="bullet"/>
@@ -6944,6 +7051,7 @@
   <w:style w:type="character" w:default="1" w:styleId="Fuentedeprrafopredeter">
     <w:name w:val="Default Paragraph Font"/>
     <w:uiPriority w:val="1"/>
+    <w:semiHidden/>
     <w:unhideWhenUsed/>
   </w:style>
   <w:style w:type="table" w:default="1" w:styleId="Tablanormal">
@@ -7591,6 +7699,15 @@
 </file>
 
 <file path=customXml/item1.xml><?xml version="1.0" encoding="utf-8"?>
+<?mso-contentType ?>
+<FormTemplates xmlns="http://schemas.microsoft.com/sharepoint/v3/contenttype/forms">
+  <Display>DocumentLibraryForm</Display>
+  <Edit>DocumentLibraryForm</Edit>
+  <New>DocumentLibraryForm</New>
+</FormTemplates>
+</file>
+
+<file path=customXml/item2.xml><?xml version="1.0" encoding="utf-8"?>
 <ct:contentTypeSchema xmlns:ct="http://schemas.microsoft.com/office/2006/metadata/contentType" xmlns:ma="http://schemas.microsoft.com/office/2006/metadata/properties/metaAttributes" ct:_="" ma:_="" ma:contentTypeName="Documento" ma:contentTypeID="0x0101003619F4A9CFB40643A6FEA1EC16EF1098" ma:contentTypeVersion="4" ma:contentTypeDescription="Crear nuevo documento." ma:contentTypeScope="" ma:versionID="feab07c985a9c5245aa91d00ab4fd13e">
   <xsd:schema xmlns:xsd="http://www.w3.org/2001/XMLSchema" xmlns:xs="http://www.w3.org/2001/XMLSchema" xmlns:p="http://schemas.microsoft.com/office/2006/metadata/properties" xmlns:ns3="6f806736-1805-4b56-b1ae-75da8ac51809" targetNamespace="http://schemas.microsoft.com/office/2006/metadata/properties" ma:root="true" ma:fieldsID="9a4b606825646f8dd497ce634802fdf8" ns3:_="">
     <xsd:import namespace="6f806736-1805-4b56-b1ae-75da8ac51809"/>
@@ -7734,15 +7851,6 @@
 </ct:contentTypeSchema>
 </file>
 
-<file path=customXml/item2.xml><?xml version="1.0" encoding="utf-8"?>
-<?mso-contentType ?>
-<FormTemplates xmlns="http://schemas.microsoft.com/sharepoint/v3/contenttype/forms">
-  <Display>DocumentLibraryForm</Display>
-  <Edit>DocumentLibraryForm</Edit>
-  <New>DocumentLibraryForm</New>
-</FormTemplates>
-</file>
-
 <file path=customXml/item3.xml><?xml version="1.0" encoding="utf-8"?>
 <p:properties xmlns:p="http://schemas.microsoft.com/office/2006/metadata/properties" xmlns:xsi="http://www.w3.org/2001/XMLSchema-instance" xmlns:pc="http://schemas.microsoft.com/office/infopath/2007/PartnerControls">
   <documentManagement/>
@@ -7750,6 +7858,14 @@
 </file>
 
 <file path=customXml/itemProps1.xml><?xml version="1.0" encoding="utf-8"?>
+<ds:datastoreItem xmlns:ds="http://schemas.openxmlformats.org/officeDocument/2006/customXml" ds:itemID="{63506813-EF89-435D-8E03-38184B9AE671}">
+  <ds:schemaRefs>
+    <ds:schemaRef ds:uri="http://schemas.microsoft.com/sharepoint/v3/contenttype/forms"/>
+  </ds:schemaRefs>
+</ds:datastoreItem>
+</file>
+
+<file path=customXml/itemProps2.xml><?xml version="1.0" encoding="utf-8"?>
 <ds:datastoreItem xmlns:ds="http://schemas.openxmlformats.org/officeDocument/2006/customXml" ds:itemID="{89CA966F-BA65-45BA-ADBD-3F5D40FEB0BB}">
   <ds:schemaRefs>
     <ds:schemaRef ds:uri="http://schemas.microsoft.com/office/2006/metadata/contentType"/>
@@ -7767,14 +7883,6 @@
 </ds:datastoreItem>
 </file>
 
-<file path=customXml/itemProps2.xml><?xml version="1.0" encoding="utf-8"?>
-<ds:datastoreItem xmlns:ds="http://schemas.openxmlformats.org/officeDocument/2006/customXml" ds:itemID="{63506813-EF89-435D-8E03-38184B9AE671}">
-  <ds:schemaRefs>
-    <ds:schemaRef ds:uri="http://schemas.microsoft.com/sharepoint/v3/contenttype/forms"/>
-  </ds:schemaRefs>
-</ds:datastoreItem>
-</file>
-
 <file path=customXml/itemProps3.xml><?xml version="1.0" encoding="utf-8"?>
 <ds:datastoreItem xmlns:ds="http://schemas.openxmlformats.org/officeDocument/2006/customXml" ds:itemID="{D39313E3-DB99-4792-B629-4CCB33158384}">
   <ds:schemaRefs>

</xml_diff>